<commit_message>
fixed thesis title in corrections table
</commit_message>
<xml_diff>
--- a/revised/HDR_Corrections_Template_-_AwardCorrections_-_August_2015_JL_ML.docx
+++ b/revised/HDR_Corrections_Template_-_AwardCorrections_-_August_2015_JL_ML.docx
@@ -13098,10 +13098,22 @@
               <w:rPr>
                 <w:rFonts w:ascii="Arial" w:hAnsi="Arial" w:cs="Arial"/>
               </w:rPr>
-              <w:t>Hydrological controls on the functional ecology of riparian vegetation communities</w:t>
+              <w:t xml:space="preserve">Hydrological controls on the functional ecology of riparian </w:t>
+            </w:r>
+            <w:r>
+              <w:rPr>
+                <w:rFonts w:ascii="Arial" w:hAnsi="Arial" w:cs="Arial"/>
+              </w:rPr>
+              <w:t>plant</w:t>
             </w:r>
             <w:bookmarkStart w:id="0" w:name="_GoBack"/>
             <w:bookmarkEnd w:id="0"/>
+            <w:r>
+              <w:rPr>
+                <w:rFonts w:ascii="Arial" w:hAnsi="Arial" w:cs="Arial"/>
+              </w:rPr>
+              <w:t xml:space="preserve"> communities</w:t>
+            </w:r>
           </w:p>
           <w:p>
             <w:pPr>
@@ -14585,7 +14597,7 @@
 </file>
 
 <file path=customXml/itemProps1.xml><?xml version="1.0" encoding="utf-8"?>
-<ds:datastoreItem xmlns:ds="http://schemas.openxmlformats.org/officeDocument/2006/customXml" ds:itemID="{F94E5B21-1131-4CD3-A7CC-69A50E381BFA}">
+<ds:datastoreItem xmlns:ds="http://schemas.openxmlformats.org/officeDocument/2006/customXml" ds:itemID="{F065F5D3-6AFE-405D-AF20-0ABFA7862366}">
   <ds:schemaRefs>
     <ds:schemaRef ds:uri="http://schemas.openxmlformats.org/officeDocument/2006/bibliography"/>
   </ds:schemaRefs>

</xml_diff>